<commit_message>
ex07 p2 docu done. part 2.3 missing
</commit_message>
<xml_diff>
--- a/ex07/ex07_Hinterseer.docx
+++ b/ex07/ex07_Hinterseer.docx
@@ -103,27 +103,17 @@
         </w:rPr>
         <w:t xml:space="preserve">No use of </w:t>
       </w:r>
-      <w:proofErr w:type="spellStart"/>
-      <w:proofErr w:type="gramStart"/>
-      <w:r>
-        <w:rPr>
-          <w:lang w:val="en-GB" w:eastAsia="de-AT"/>
-        </w:rPr>
-        <w:t>atomicAdd</w:t>
-      </w:r>
-      <w:proofErr w:type="spellEnd"/>
-      <w:r>
-        <w:rPr>
-          <w:lang w:val="en-GB" w:eastAsia="de-AT"/>
-        </w:rPr>
-        <w:t>(</w:t>
-      </w:r>
-      <w:proofErr w:type="gramEnd"/>
-      <w:r>
-        <w:rPr>
-          <w:lang w:val="en-GB" w:eastAsia="de-AT"/>
-        </w:rPr>
-        <w:t>). Copy partial result from each work group to the CPU, sum there.</w:t>
+      <w:r>
+        <w:rPr>
+          <w:rStyle w:val="CodeZchn"/>
+        </w:rPr>
+        <w:t>atomicAdd()</w:t>
+      </w:r>
+      <w:r>
+        <w:rPr>
+          <w:lang w:val="en-GB" w:eastAsia="de-AT"/>
+        </w:rPr>
+        <w:t>. Copy partial result from each work group to the CPU, sum there.</w:t>
       </w:r>
     </w:p>
     <w:p>
@@ -143,27 +133,17 @@
         </w:rPr>
         <w:t xml:space="preserve">No use of </w:t>
       </w:r>
-      <w:proofErr w:type="spellStart"/>
-      <w:proofErr w:type="gramStart"/>
-      <w:r>
-        <w:rPr>
-          <w:lang w:val="en-GB" w:eastAsia="de-AT"/>
-        </w:rPr>
-        <w:t>atomicAdd</w:t>
-      </w:r>
-      <w:proofErr w:type="spellEnd"/>
-      <w:r>
-        <w:rPr>
-          <w:lang w:val="en-GB" w:eastAsia="de-AT"/>
-        </w:rPr>
-        <w:t>(</w:t>
-      </w:r>
-      <w:proofErr w:type="gramEnd"/>
-      <w:r>
-        <w:rPr>
-          <w:lang w:val="en-GB" w:eastAsia="de-AT"/>
-        </w:rPr>
-        <w:t>), sum partial result from each work group on the GPU in a second</w:t>
+      <w:r>
+        <w:rPr>
+          <w:rStyle w:val="CodeZchn"/>
+        </w:rPr>
+        <w:t>atomicAdd()</w:t>
+      </w:r>
+      <w:r>
+        <w:rPr>
+          <w:lang w:val="en-GB" w:eastAsia="de-AT"/>
+        </w:rPr>
+        <w:t>, sum partial result from each work group on the GPU in a second</w:t>
       </w:r>
       <w:r>
         <w:rPr>
@@ -195,27 +175,17 @@
         </w:rPr>
         <w:t xml:space="preserve">Using </w:t>
       </w:r>
-      <w:proofErr w:type="spellStart"/>
-      <w:proofErr w:type="gramStart"/>
-      <w:r>
-        <w:rPr>
-          <w:lang w:val="en-GB" w:eastAsia="de-AT"/>
-        </w:rPr>
-        <w:t>atomicAdd</w:t>
-      </w:r>
-      <w:proofErr w:type="spellEnd"/>
-      <w:r>
-        <w:rPr>
-          <w:lang w:val="en-GB" w:eastAsia="de-AT"/>
-        </w:rPr>
-        <w:t>(</w:t>
-      </w:r>
-      <w:proofErr w:type="gramEnd"/>
-      <w:r>
-        <w:rPr>
-          <w:lang w:val="en-GB" w:eastAsia="de-AT"/>
-        </w:rPr>
-        <w:t>) once for each work group.</w:t>
+      <w:r>
+        <w:rPr>
+          <w:rStyle w:val="CodeZchn"/>
+        </w:rPr>
+        <w:t>atomicAdd()</w:t>
+      </w:r>
+      <w:r>
+        <w:rPr>
+          <w:lang w:val="en-GB" w:eastAsia="de-AT"/>
+        </w:rPr>
+        <w:t xml:space="preserve"> once for each work group.</w:t>
       </w:r>
     </w:p>
     <w:p>
@@ -235,27 +205,17 @@
         </w:rPr>
         <w:t xml:space="preserve">Using </w:t>
       </w:r>
-      <w:proofErr w:type="spellStart"/>
-      <w:proofErr w:type="gramStart"/>
-      <w:r>
-        <w:rPr>
-          <w:lang w:val="en-GB" w:eastAsia="de-AT"/>
-        </w:rPr>
-        <w:t>atomicAdd</w:t>
-      </w:r>
-      <w:proofErr w:type="spellEnd"/>
-      <w:r>
-        <w:rPr>
-          <w:lang w:val="en-GB" w:eastAsia="de-AT"/>
-        </w:rPr>
-        <w:t>(</w:t>
-      </w:r>
-      <w:proofErr w:type="gramEnd"/>
-      <w:r>
-        <w:rPr>
-          <w:lang w:val="en-GB" w:eastAsia="de-AT"/>
-        </w:rPr>
-        <w:t>) once for each warp</w:t>
+      <w:r>
+        <w:rPr>
+          <w:rStyle w:val="CodeZchn"/>
+        </w:rPr>
+        <w:t>atomicAdd()</w:t>
+      </w:r>
+      <w:r>
+        <w:rPr>
+          <w:lang w:val="en-GB" w:eastAsia="de-AT"/>
+        </w:rPr>
+        <w:t xml:space="preserve"> once for each warp</w:t>
       </w:r>
     </w:p>
     <w:p>
@@ -426,27 +386,13 @@
         <w:rPr>
           <w:lang w:val="en-GB" w:eastAsia="de-AT"/>
         </w:rPr>
-        <w:t xml:space="preserve">This works well </w:t>
-      </w:r>
-      <w:proofErr w:type="gramStart"/>
-      <w:r>
-        <w:rPr>
-          <w:lang w:val="en-GB" w:eastAsia="de-AT"/>
-        </w:rPr>
-        <w:t xml:space="preserve">as long </w:t>
-      </w:r>
-      <w:r>
-        <w:rPr>
-          <w:lang w:val="en-GB" w:eastAsia="de-AT"/>
-        </w:rPr>
-        <w:t>as</w:t>
-      </w:r>
-      <w:proofErr w:type="gramEnd"/>
-      <w:r>
-        <w:rPr>
-          <w:lang w:val="en-GB" w:eastAsia="de-AT"/>
-        </w:rPr>
-        <w:t xml:space="preserve"> </w:t>
+        <w:t xml:space="preserve">This works well as long </w:t>
+      </w:r>
+      <w:r>
+        <w:rPr>
+          <w:lang w:val="en-GB" w:eastAsia="de-AT"/>
+        </w:rPr>
+        <w:t xml:space="preserve">as </w:t>
       </w:r>
       <w:r>
         <w:rPr>
@@ -470,21 +416,7 @@
         <w:rPr>
           <w:lang w:val="en-GB" w:eastAsia="de-AT"/>
         </w:rPr>
-        <w:t xml:space="preserve"> this led to problems once the number of blocks exceeded 10000. </w:t>
-      </w:r>
-      <w:proofErr w:type="gramStart"/>
-      <w:r>
-        <w:rPr>
-          <w:lang w:val="en-GB" w:eastAsia="de-AT"/>
-        </w:rPr>
-        <w:t>In order to</w:t>
-      </w:r>
-      <w:proofErr w:type="gramEnd"/>
-      <w:r>
-        <w:rPr>
-          <w:lang w:val="en-GB" w:eastAsia="de-AT"/>
-        </w:rPr>
-        <w:t xml:space="preserve"> allow benchmarking, the </w:t>
+        <w:t xml:space="preserve"> this led to problems once the number of blocks exceeded 10000. In order to allow benchmarking, the </w:t>
       </w:r>
       <w:r>
         <w:rPr>
@@ -570,21 +502,7 @@
         <w:rPr>
           <w:lang w:val="en-GB" w:eastAsia="de-AT"/>
         </w:rPr>
-        <w:t xml:space="preserve"> … This is a lot like the above </w:t>
-      </w:r>
-      <w:proofErr w:type="gramStart"/>
-      <w:r>
-        <w:rPr>
-          <w:lang w:val="en-GB" w:eastAsia="de-AT"/>
-        </w:rPr>
-        <w:t>function, but</w:t>
-      </w:r>
-      <w:proofErr w:type="gramEnd"/>
-      <w:r>
-        <w:rPr>
-          <w:lang w:val="en-GB" w:eastAsia="de-AT"/>
-        </w:rPr>
-        <w:t xml:space="preserve"> uses a block-level shared array for the reduction rather than warp shuffles. </w:t>
+        <w:t xml:space="preserve"> … This is a lot like the above function, but uses a block-level shared array for the reduction rather than warp shuffles. </w:t>
       </w:r>
     </w:p>
     <w:p>
@@ -689,13 +607,7 @@
         <w:rPr>
           <w:lang w:val="en-GB" w:eastAsia="de-AT"/>
         </w:rPr>
-        <w:t xml:space="preserve"> … </w:t>
-      </w:r>
-      <w:r>
-        <w:rPr>
-          <w:lang w:val="en-GB" w:eastAsia="de-AT"/>
-        </w:rPr>
-        <w:t xml:space="preserve">this calls </w:t>
+        <w:t xml:space="preserve"> … this calls </w:t>
       </w:r>
       <w:r>
         <w:rPr>
@@ -740,45 +652,25 @@
         <w:rPr>
           <w:lang w:val="en-GB" w:eastAsia="de-AT"/>
         </w:rPr>
-        <w:t xml:space="preserve"> </w:t>
-      </w:r>
-      <w:r>
-        <w:rPr>
-          <w:lang w:val="en-GB" w:eastAsia="de-AT"/>
-        </w:rPr>
-        <w:t xml:space="preserve">and finally </w:t>
+        <w:t xml:space="preserve"> and finally </w:t>
       </w:r>
       <w:r>
         <w:rPr>
           <w:lang w:val="en-GB"/>
         </w:rPr>
-        <w:t xml:space="preserve">moves </w:t>
-      </w:r>
-      <w:proofErr w:type="gramStart"/>
+        <w:t xml:space="preserve">moves the </w:t>
+      </w:r>
       <w:r>
         <w:rPr>
           <w:lang w:val="en-GB"/>
         </w:rPr>
-        <w:t xml:space="preserve">the </w:t>
+        <w:t xml:space="preserve">final </w:t>
       </w:r>
       <w:r>
         <w:rPr>
           <w:lang w:val="en-GB"/>
         </w:rPr>
-        <w:t xml:space="preserve">final </w:t>
-      </w:r>
-      <w:r>
-        <w:rPr>
-          <w:lang w:val="en-GB"/>
-        </w:rPr>
-        <w:t>result</w:t>
-      </w:r>
-      <w:proofErr w:type="gramEnd"/>
-      <w:r>
-        <w:rPr>
-          <w:lang w:val="en-GB"/>
-        </w:rPr>
-        <w:t xml:space="preserve"> to the host.</w:t>
+        <w:t>result to the host.</w:t>
       </w:r>
     </w:p>
     <w:p>
@@ -834,21 +726,7 @@
         <w:rPr>
           <w:lang w:val="en-GB" w:eastAsia="de-AT"/>
         </w:rPr>
-        <w:t xml:space="preserve"> and moves </w:t>
-      </w:r>
-      <w:proofErr w:type="gramStart"/>
-      <w:r>
-        <w:rPr>
-          <w:lang w:val="en-GB" w:eastAsia="de-AT"/>
-        </w:rPr>
-        <w:t>the final result</w:t>
-      </w:r>
-      <w:proofErr w:type="gramEnd"/>
-      <w:r>
-        <w:rPr>
-          <w:lang w:val="en-GB" w:eastAsia="de-AT"/>
-        </w:rPr>
-        <w:t xml:space="preserve"> to the host.</w:t>
+        <w:t xml:space="preserve"> and moves the final result to the host.</w:t>
       </w:r>
     </w:p>
     <w:p>
@@ -911,21 +789,7 @@
         <w:rPr>
           <w:lang w:val="en-GB" w:eastAsia="de-AT"/>
         </w:rPr>
-        <w:t xml:space="preserve"> and moves </w:t>
-      </w:r>
-      <w:proofErr w:type="gramStart"/>
-      <w:r>
-        <w:rPr>
-          <w:lang w:val="en-GB" w:eastAsia="de-AT"/>
-        </w:rPr>
-        <w:t>the final result</w:t>
-      </w:r>
-      <w:proofErr w:type="gramEnd"/>
-      <w:r>
-        <w:rPr>
-          <w:lang w:val="en-GB" w:eastAsia="de-AT"/>
-        </w:rPr>
-        <w:t xml:space="preserve"> to the host.</w:t>
+        <w:t xml:space="preserve"> and moves the final result to the host.</w:t>
       </w:r>
     </w:p>
     <w:p>
@@ -939,31 +803,7 @@
         <w:rPr>
           <w:lang w:val="en-GB" w:eastAsia="de-AT"/>
         </w:rPr>
-        <w:t>T</w:t>
-      </w:r>
-      <w:r>
-        <w:rPr>
-          <w:lang w:val="en-GB" w:eastAsia="de-AT"/>
-        </w:rPr>
-        <w:t>he</w:t>
-      </w:r>
-      <w:r>
-        <w:rPr>
-          <w:lang w:val="en-GB" w:eastAsia="de-AT"/>
-        </w:rPr>
-        <w:t>se</w:t>
-      </w:r>
-      <w:r>
-        <w:rPr>
-          <w:lang w:val="en-GB" w:eastAsia="de-AT"/>
-        </w:rPr>
-        <w:t xml:space="preserve"> subprograms are</w:t>
-      </w:r>
-      <w:r>
-        <w:rPr>
-          <w:lang w:val="en-GB" w:eastAsia="de-AT"/>
-        </w:rPr>
-        <w:t xml:space="preserve"> then timed by the </w:t>
+        <w:t xml:space="preserve">These subprograms are then timed by the </w:t>
       </w:r>
       <w:r>
         <w:rPr>
@@ -1624,21 +1464,7 @@
         <w:rPr>
           <w:lang w:val="en-GB" w:eastAsia="de-AT"/>
         </w:rPr>
-        <w:t xml:space="preserve"> operation per warp. It </w:t>
-      </w:r>
-      <w:proofErr w:type="gramStart"/>
-      <w:r>
-        <w:rPr>
-          <w:lang w:val="en-GB" w:eastAsia="de-AT"/>
-        </w:rPr>
-        <w:t>has to</w:t>
-      </w:r>
-      <w:proofErr w:type="gramEnd"/>
-      <w:r>
-        <w:rPr>
-          <w:lang w:val="en-GB" w:eastAsia="de-AT"/>
-        </w:rPr>
-        <w:t xml:space="preserve"> be noted however, that the time for initialization of the memory location of the final result, was not taken into account here. </w:t>
+        <w:t xml:space="preserve"> operation per warp. It has to be noted however, that the time for initialization of the memory location of the final result, was not taken into account here. </w:t>
       </w:r>
       <w:r>
         <w:rPr>
@@ -1687,14 +1513,951 @@
     </w:p>
     <w:p>
       <w:pPr>
+        <w:pStyle w:val="Heading1"/>
+        <w:rPr>
+          <w:lang w:val="en-GB"/>
+        </w:rPr>
+      </w:pPr>
+      <w:r>
+        <w:rPr>
+          <w:lang w:val="en-GB"/>
+        </w:rPr>
+        <w:t>Dot Product with OpenCL</w:t>
+      </w:r>
+    </w:p>
+    <w:p>
+      <w:pPr>
+        <w:rPr>
+          <w:lang w:val="en-GB" w:eastAsia="de-AT"/>
+        </w:rPr>
+      </w:pPr>
+      <w:r>
+        <w:rPr>
+          <w:lang w:val="en-GB" w:eastAsia="de-AT"/>
+        </w:rPr>
+        <w:t xml:space="preserve">The code for this part can be found in </w:t>
+      </w:r>
+      <w:r>
+        <w:rPr>
+          <w:b/>
+          <w:bCs/>
+          <w:lang w:val="en-GB" w:eastAsia="de-AT"/>
+        </w:rPr>
+        <w:t>ex07_2.ccp</w:t>
+      </w:r>
+      <w:r>
+        <w:rPr>
+          <w:lang w:val="en-GB" w:eastAsia="de-AT"/>
+        </w:rPr>
+        <w:t>.</w:t>
+      </w:r>
+    </w:p>
+    <w:p>
+      <w:pPr>
+        <w:pStyle w:val="Heading2"/>
+        <w:rPr>
+          <w:lang w:val="en-GB"/>
+        </w:rPr>
+      </w:pPr>
+      <w:r>
+        <w:rPr>
+          <w:lang w:val="en-GB"/>
+        </w:rPr>
+        <w:t>Implementation</w:t>
+      </w:r>
+    </w:p>
+    <w:p>
+      <w:pPr>
+        <w:pStyle w:val="berschriftformlos"/>
+      </w:pPr>
+      <w:r>
+        <w:t>Kernel</w:t>
+      </w:r>
+    </w:p>
+    <w:p>
+      <w:pPr>
+        <w:rPr>
+          <w:lang w:val="en-GB" w:eastAsia="de-AT"/>
+        </w:rPr>
+      </w:pPr>
+      <w:r>
+        <w:rPr>
+          <w:lang w:val="en-GB" w:eastAsia="de-AT"/>
+        </w:rPr>
+        <w:t xml:space="preserve">Based on the provided OpenCL code for vector addition, a program for computing a dot product was implemented. </w:t>
+      </w:r>
+    </w:p>
+    <w:p>
+      <w:pPr>
+        <w:rPr>
+          <w:lang w:val="en-GB" w:eastAsia="de-AT"/>
+        </w:rPr>
+      </w:pPr>
+      <w:r>
+        <w:rPr>
+          <w:lang w:val="en-GB" w:eastAsia="de-AT"/>
+        </w:rPr>
+        <w:t xml:space="preserve">It uses a block-level shared array to perform a reduction step and returns an array of length </w:t>
+      </w:r>
+      <w:r>
+        <w:rPr>
+          <w:lang w:val="en-GB" w:eastAsia="de-AT"/>
+        </w:rPr>
+        <w:t>equal to the grid size</w:t>
+      </w:r>
+      <w:r>
+        <w:rPr>
+          <w:lang w:val="en-GB" w:eastAsia="de-AT"/>
+        </w:rPr>
+        <w:t xml:space="preserve">. The final sum over this array is computed on the host using </w:t>
+      </w:r>
+      <w:r>
+        <w:rPr>
+          <w:rStyle w:val="CodeZchn"/>
+        </w:rPr>
+        <w:t>std::accumulate()</w:t>
+      </w:r>
+      <w:r>
+        <w:rPr>
+          <w:lang w:val="en-GB" w:eastAsia="de-AT"/>
+        </w:rPr>
+        <w:t xml:space="preserve">. </w:t>
+      </w:r>
+    </w:p>
+    <w:p>
+      <w:pPr>
+        <w:rPr>
+          <w:lang w:val="en-GB" w:eastAsia="de-AT"/>
+        </w:rPr>
+      </w:pPr>
+      <w:r>
+        <w:rPr>
+          <w:lang w:val="en-GB" w:eastAsia="de-AT"/>
+        </w:rPr>
+        <w:t xml:space="preserve">One difference </w:t>
+      </w:r>
+      <w:r>
+        <w:rPr>
+          <w:lang w:val="en-GB" w:eastAsia="de-AT"/>
+        </w:rPr>
+        <w:t xml:space="preserve">to CUDA programming is, that since the kernel is stored as a string literal, it is not possible to work with </w:t>
+      </w:r>
+      <w:proofErr w:type="spellStart"/>
+      <w:r>
+        <w:rPr>
+          <w:lang w:val="en-GB" w:eastAsia="de-AT"/>
+        </w:rPr>
+        <w:t>precompiler</w:t>
+      </w:r>
+      <w:proofErr w:type="spellEnd"/>
+      <w:r>
+        <w:rPr>
+          <w:lang w:val="en-GB" w:eastAsia="de-AT"/>
+        </w:rPr>
+        <w:t xml:space="preserve"> statements like </w:t>
+      </w:r>
+      <w:r>
+        <w:rPr>
+          <w:rStyle w:val="CodeZchn"/>
+        </w:rPr>
+        <w:t>#define</w:t>
+      </w:r>
+      <w:r>
+        <w:rPr>
+          <w:rStyle w:val="CodeZchn"/>
+        </w:rPr>
+        <w:t> </w:t>
+      </w:r>
+      <w:r>
+        <w:rPr>
+          <w:rStyle w:val="CodeZchn"/>
+        </w:rPr>
+        <w:t>GRID_SIZE</w:t>
+      </w:r>
+      <w:r>
+        <w:rPr>
+          <w:rStyle w:val="CodeZchn"/>
+        </w:rPr>
+        <w:t> </w:t>
+      </w:r>
+      <w:r>
+        <w:rPr>
+          <w:rStyle w:val="CodeZchn"/>
+        </w:rPr>
+        <w:t>256</w:t>
+      </w:r>
+      <w:r>
+        <w:rPr>
+          <w:lang w:val="en-GB" w:eastAsia="de-AT"/>
+        </w:rPr>
+        <w:t xml:space="preserve">, which </w:t>
+      </w:r>
+      <w:r>
+        <w:rPr>
+          <w:lang w:val="en-GB" w:eastAsia="de-AT"/>
+        </w:rPr>
+        <w:t>would be</w:t>
+      </w:r>
+      <w:r>
+        <w:rPr>
+          <w:lang w:val="en-GB" w:eastAsia="de-AT"/>
+        </w:rPr>
+        <w:t xml:space="preserve"> very convenient in such a situation, because it allows to define grid size and block size in a single spot in the program. Instead</w:t>
+      </w:r>
+      <w:r>
+        <w:rPr>
+          <w:lang w:val="en-GB" w:eastAsia="de-AT"/>
+        </w:rPr>
+        <w:t>,</w:t>
+      </w:r>
+      <w:r>
+        <w:rPr>
+          <w:lang w:val="en-GB" w:eastAsia="de-AT"/>
+        </w:rPr>
+        <w:t xml:space="preserve"> the integer literal </w:t>
+      </w:r>
+      <w:r>
+        <w:rPr>
+          <w:i/>
+          <w:iCs/>
+          <w:lang w:val="en-GB" w:eastAsia="de-AT"/>
+        </w:rPr>
+        <w:t>256</w:t>
+      </w:r>
+      <w:r>
+        <w:rPr>
+          <w:lang w:val="en-GB" w:eastAsia="de-AT"/>
+        </w:rPr>
+        <w:t xml:space="preserve"> shows up </w:t>
+      </w:r>
+      <w:r>
+        <w:rPr>
+          <w:lang w:val="en-GB" w:eastAsia="de-AT"/>
+        </w:rPr>
+        <w:t xml:space="preserve">a second time (first time is the kernel configuration in the host program) </w:t>
+      </w:r>
+      <w:r>
+        <w:rPr>
+          <w:lang w:val="en-GB" w:eastAsia="de-AT"/>
+        </w:rPr>
+        <w:t>in definition of the kernel string:</w:t>
+      </w:r>
+    </w:p>
+    <w:p>
+      <w:pPr>
+        <w:pStyle w:val="Code"/>
+      </w:pPr>
+      <w:r>
+        <w:t>__local double shared_dotp[256];</w:t>
+      </w:r>
+    </w:p>
+    <w:p>
+      <w:pPr>
+        <w:rPr>
+          <w:lang w:val="en-GB" w:eastAsia="de-AT"/>
+        </w:rPr>
+      </w:pPr>
+      <w:r>
+        <w:rPr>
+          <w:lang w:val="en-GB" w:eastAsia="de-AT"/>
+        </w:rPr>
+        <w:t xml:space="preserve">This inconvenience and potential source of errors could possibly be avoided </w:t>
+      </w:r>
+      <w:r>
+        <w:rPr>
+          <w:lang w:val="en-GB" w:eastAsia="de-AT"/>
+        </w:rPr>
+        <w:br/>
+        <w:t xml:space="preserve">with either string manipulation </w:t>
+      </w:r>
+      <w:r>
+        <w:rPr>
+          <w:lang w:val="en-GB" w:eastAsia="de-AT"/>
+        </w:rPr>
+        <w:t xml:space="preserve">done by </w:t>
+      </w:r>
+      <w:r>
+        <w:rPr>
+          <w:lang w:val="en-GB" w:eastAsia="de-AT"/>
+        </w:rPr>
+        <w:t>the host program (</w:t>
+      </w:r>
+      <w:r>
+        <w:rPr>
+          <w:lang w:val="en-GB" w:eastAsia="de-AT"/>
+        </w:rPr>
+        <w:t xml:space="preserve">maybe </w:t>
+      </w:r>
+      <w:r>
+        <w:rPr>
+          <w:lang w:val="en-GB" w:eastAsia="de-AT"/>
+        </w:rPr>
+        <w:t xml:space="preserve">something like </w:t>
+      </w:r>
+      <w:r>
+        <w:rPr>
+          <w:rStyle w:val="CodeZchn"/>
+        </w:rPr>
+        <w:t>find_and_replace(kernelstring,“</w:t>
+      </w:r>
+      <w:r>
+        <w:rPr>
+          <w:rStyle w:val="CodeZchn"/>
+        </w:rPr>
+        <w:t>BLOCK</w:t>
+      </w:r>
+      <w:r>
+        <w:rPr>
+          <w:rStyle w:val="CodeZchn"/>
+        </w:rPr>
+        <w:t>_SIZE”,”256”)</w:t>
+      </w:r>
+      <w:r>
+        <w:rPr>
+          <w:lang w:val="en-GB" w:eastAsia="de-AT"/>
+        </w:rPr>
+        <w:t xml:space="preserve">) or the use of </w:t>
+      </w:r>
+      <w:r>
+        <w:rPr>
+          <w:rStyle w:val="CodeZchn"/>
+        </w:rPr>
+        <w:t>constexpr</w:t>
+      </w:r>
+      <w:r>
+        <w:rPr>
+          <w:lang w:val="en-GB" w:eastAsia="de-AT"/>
+        </w:rPr>
+        <w:t>. Neither of these possibilities was tried though.</w:t>
+      </w:r>
+    </w:p>
+    <w:p>
+      <w:pPr>
+        <w:rPr>
+          <w:lang w:val="en-GB" w:eastAsia="de-AT"/>
+        </w:rPr>
+      </w:pPr>
+      <w:r>
+        <w:rPr>
+          <w:lang w:val="en-GB" w:eastAsia="de-AT"/>
+        </w:rPr>
+        <w:t>A</w:t>
+      </w:r>
+      <w:r>
+        <w:rPr>
+          <w:lang w:val="en-GB" w:eastAsia="de-AT"/>
+        </w:rPr>
+        <w:t>part</w:t>
+      </w:r>
+      <w:r>
+        <w:rPr>
+          <w:lang w:val="en-GB" w:eastAsia="de-AT"/>
+        </w:rPr>
+        <w:t xml:space="preserve"> from</w:t>
+      </w:r>
+      <w:r>
+        <w:rPr>
+          <w:lang w:val="en-GB" w:eastAsia="de-AT"/>
+        </w:rPr>
+        <w:t xml:space="preserve"> that and different naming of instructions, the implementation is exactly the same as it would be in CUDA.</w:t>
+      </w:r>
+    </w:p>
+    <w:p>
+      <w:pPr>
+        <w:pStyle w:val="berschriftformlos"/>
+        <w:rPr>
+          <w:lang w:val="en-GB"/>
+        </w:rPr>
+      </w:pPr>
+      <w:r>
+        <w:rPr>
+          <w:lang w:val="en-GB"/>
+        </w:rPr>
+        <w:t>Host Program</w:t>
+      </w:r>
+    </w:p>
+    <w:p>
+      <w:pPr>
+        <w:rPr>
+          <w:lang w:val="en-GB" w:eastAsia="de-AT"/>
+        </w:rPr>
+      </w:pPr>
+      <w:r>
+        <w:rPr>
+          <w:lang w:val="en-GB" w:eastAsia="de-AT"/>
+        </w:rPr>
+        <w:t xml:space="preserve">The platform is selected using a switching Boolean </w:t>
+      </w:r>
+      <w:r>
+        <w:rPr>
+          <w:rStyle w:val="CodeZchn"/>
+        </w:rPr>
+        <w:t>compute_on_gpu</w:t>
+      </w:r>
+      <w:r>
+        <w:rPr>
+          <w:lang w:val="en-GB" w:eastAsia="de-AT"/>
+        </w:rPr>
+        <w:t>, that</w:t>
+      </w:r>
+      <w:r>
+        <w:rPr>
+          <w:lang w:val="en-GB" w:eastAsia="de-AT"/>
+        </w:rPr>
+        <w:t>,</w:t>
+      </w:r>
+      <w:r>
+        <w:rPr>
+          <w:lang w:val="en-GB" w:eastAsia="de-AT"/>
+        </w:rPr>
+        <w:t xml:space="preserve"> if true</w:t>
+      </w:r>
+      <w:r>
+        <w:rPr>
+          <w:lang w:val="en-GB" w:eastAsia="de-AT"/>
+        </w:rPr>
+        <w:t>,</w:t>
+      </w:r>
+      <w:r>
+        <w:rPr>
+          <w:lang w:val="en-GB" w:eastAsia="de-AT"/>
+        </w:rPr>
+        <w:t xml:space="preserve"> overwrites the </w:t>
+      </w:r>
+      <w:r>
+        <w:rPr>
+          <w:rStyle w:val="CodeZchn"/>
+        </w:rPr>
+        <w:t>my_platform</w:t>
+      </w:r>
+      <w:r>
+        <w:rPr>
+          <w:lang w:val="en-GB" w:eastAsia="de-AT"/>
+        </w:rPr>
+        <w:t xml:space="preserve"> variable with </w:t>
+      </w:r>
+      <w:r>
+        <w:rPr>
+          <w:rStyle w:val="CodeZchn"/>
+        </w:rPr>
+        <w:t>platform_ids[1]</w:t>
+      </w:r>
+      <w:r>
+        <w:rPr>
+          <w:lang w:val="en-GB" w:eastAsia="de-AT"/>
+        </w:rPr>
+        <w:t xml:space="preserve">, which corresponds to the platform with the </w:t>
+      </w:r>
+      <w:r>
+        <w:rPr>
+          <w:lang w:val="en-GB" w:eastAsia="de-AT"/>
+        </w:rPr>
+        <w:t>GPU</w:t>
+      </w:r>
+      <w:r>
+        <w:rPr>
+          <w:lang w:val="en-GB" w:eastAsia="de-AT"/>
+        </w:rPr>
+        <w:t>.</w:t>
+      </w:r>
+      <w:r>
+        <w:rPr>
+          <w:lang w:val="en-GB" w:eastAsia="de-AT"/>
+        </w:rPr>
+        <w:t xml:space="preserve"> </w:t>
+      </w:r>
+    </w:p>
+    <w:p>
+      <w:pPr>
+        <w:rPr>
+          <w:lang w:val="en-GB" w:eastAsia="de-AT"/>
+        </w:rPr>
+      </w:pPr>
+      <w:r>
+        <w:rPr>
+          <w:lang w:val="en-GB" w:eastAsia="de-AT"/>
+        </w:rPr>
+        <w:t>For different vector sizes the allocation, repeated execution of the kernel (to get median time) and deallocation is done.</w:t>
+      </w:r>
+      <w:r>
+        <w:rPr>
+          <w:lang w:val="en-GB" w:eastAsia="de-AT"/>
+        </w:rPr>
+        <w:t xml:space="preserve"> </w:t>
+      </w:r>
+      <w:r>
+        <w:rPr>
+          <w:lang w:val="en-GB" w:eastAsia="de-AT"/>
+        </w:rPr>
+        <w:t>Results are printed to the console.</w:t>
+      </w:r>
+    </w:p>
+    <w:p>
+      <w:pPr>
+        <w:rPr>
+          <w:lang w:val="en-GB" w:eastAsia="de-AT"/>
+        </w:rPr>
+      </w:pPr>
+      <w:r>
+        <w:rPr>
+          <w:lang w:val="en-GB" w:eastAsia="de-AT"/>
+        </w:rPr>
+        <w:t>One difference to CUDA here is, that</w:t>
+      </w:r>
+      <w:r>
+        <w:rPr>
+          <w:lang w:val="en-GB" w:eastAsia="de-AT"/>
+        </w:rPr>
+        <w:t xml:space="preserve"> no obvious way was found to </w:t>
+      </w:r>
+      <w:r>
+        <w:rPr>
+          <w:lang w:val="en-GB" w:eastAsia="de-AT"/>
+        </w:rPr>
+        <w:t xml:space="preserve">use </w:t>
+      </w:r>
+      <w:r>
+        <w:rPr>
+          <w:lang w:val="en-GB" w:eastAsia="de-AT"/>
+        </w:rPr>
+        <w:t xml:space="preserve">a convenient </w:t>
+      </w:r>
+      <w:r>
+        <w:rPr>
+          <w:lang w:val="en-GB" w:eastAsia="de-AT"/>
+        </w:rPr>
+        <w:t xml:space="preserve">execution wrapper, that returns the </w:t>
+      </w:r>
+      <w:r>
+        <w:rPr>
+          <w:lang w:val="en-GB" w:eastAsia="de-AT"/>
+        </w:rPr>
+        <w:t xml:space="preserve">median execution </w:t>
+      </w:r>
+      <w:r>
+        <w:rPr>
+          <w:lang w:val="en-GB" w:eastAsia="de-AT"/>
+        </w:rPr>
+        <w:t>time</w:t>
+      </w:r>
+      <w:r>
+        <w:rPr>
+          <w:lang w:val="en-GB" w:eastAsia="de-AT"/>
+        </w:rPr>
+        <w:t xml:space="preserve"> for a passed function. Instead, this loop was explicitly written in the </w:t>
+      </w:r>
+      <w:r>
+        <w:rPr>
+          <w:rStyle w:val="CodeZchn"/>
+        </w:rPr>
+        <w:t>main()</w:t>
+      </w:r>
+      <w:r>
+        <w:rPr>
+          <w:lang w:val="en-GB" w:eastAsia="de-AT"/>
+        </w:rPr>
+        <w:t xml:space="preserve"> function.</w:t>
+      </w:r>
+    </w:p>
+    <w:p>
+      <w:pPr>
+        <w:rPr>
+          <w:lang w:val="en-GB" w:eastAsia="de-AT"/>
+        </w:rPr>
+      </w:pPr>
+      <w:r>
+        <w:rPr>
+          <w:lang w:val="en-GB" w:eastAsia="de-AT"/>
+        </w:rPr>
+        <w:t xml:space="preserve">Another difference is that </w:t>
+      </w:r>
+      <w:r>
+        <w:rPr>
+          <w:lang w:val="en-GB" w:eastAsia="de-AT"/>
+        </w:rPr>
+        <w:t xml:space="preserve">kernel </w:t>
+      </w:r>
+      <w:r>
+        <w:rPr>
+          <w:lang w:val="en-GB" w:eastAsia="de-AT"/>
+        </w:rPr>
+        <w:t>arguments</w:t>
+      </w:r>
+      <w:r>
+        <w:rPr>
+          <w:lang w:val="en-GB" w:eastAsia="de-AT"/>
+        </w:rPr>
+        <w:t xml:space="preserve"> must be declared using </w:t>
+      </w:r>
+      <w:r>
+        <w:rPr>
+          <w:rStyle w:val="CodeZchn"/>
+          <w:lang w:eastAsia="de-AT"/>
+        </w:rPr>
+        <w:t>clSetKernelArg</w:t>
+      </w:r>
+      <w:r>
+        <w:rPr>
+          <w:rStyle w:val="CodeZchn"/>
+        </w:rPr>
+        <w:t>()</w:t>
+      </w:r>
+      <w:r>
+        <w:t>.</w:t>
+      </w:r>
+    </w:p>
+    <w:p>
+      <w:pPr>
+        <w:rPr>
+          <w:lang w:val="en-GB" w:eastAsia="de-AT"/>
+        </w:rPr>
+      </w:pPr>
+      <w:r>
+        <w:rPr>
+          <w:lang w:val="en-GB" w:eastAsia="de-AT"/>
+        </w:rPr>
+        <w:t>Finally, there is a nice touch in comparison to CUDA, that in OpenCL it is explicitly stated, that a kernel is not called, but enqueued in list of tasks for the device. This is more intuitive than the CUDA syntax, that makes it look like the kernel is called like a function</w:t>
+      </w:r>
+      <w:r>
+        <w:rPr>
+          <w:lang w:val="en-GB" w:eastAsia="de-AT"/>
+        </w:rPr>
+        <w:t>,</w:t>
+      </w:r>
+      <w:r>
+        <w:rPr>
+          <w:lang w:val="en-GB" w:eastAsia="de-AT"/>
+        </w:rPr>
+        <w:t xml:space="preserve"> which would suggest</w:t>
+      </w:r>
+      <w:r>
+        <w:rPr>
+          <w:lang w:val="en-GB" w:eastAsia="de-AT"/>
+        </w:rPr>
+        <w:t>,</w:t>
+      </w:r>
+      <w:r>
+        <w:rPr>
+          <w:lang w:val="en-GB" w:eastAsia="de-AT"/>
+        </w:rPr>
+        <w:t xml:space="preserve"> that this call </w:t>
+      </w:r>
+      <w:r>
+        <w:rPr>
+          <w:lang w:val="en-GB" w:eastAsia="de-AT"/>
+        </w:rPr>
+        <w:lastRenderedPageBreak/>
+        <w:t xml:space="preserve">only returns, once the kernel has finished execution. </w:t>
+      </w:r>
+      <w:r>
+        <w:rPr>
+          <w:lang w:val="en-GB" w:eastAsia="de-AT"/>
+        </w:rPr>
+        <w:t>In OpenCL it is more obvious, that another statement is required, that will make the program wait for the device to finish.</w:t>
+      </w:r>
+    </w:p>
+    <w:p>
+      <w:pPr>
+        <w:rPr>
+          <w:lang w:val="en-GB" w:eastAsia="de-AT"/>
+        </w:rPr>
+      </w:pPr>
+    </w:p>
+    <w:p>
+      <w:pPr>
+        <w:rPr>
+          <w:lang w:val="en-GB" w:eastAsia="de-AT"/>
+        </w:rPr>
+      </w:pPr>
+    </w:p>
+    <w:p>
+      <w:pPr>
+        <w:pStyle w:val="Heading2"/>
+      </w:pPr>
+      <w:r>
+        <w:t xml:space="preserve">Performance </w:t>
+      </w:r>
+      <w:proofErr w:type="spellStart"/>
+      <w:r>
+        <w:t>Comparison</w:t>
+      </w:r>
+      <w:proofErr w:type="spellEnd"/>
+    </w:p>
+    <w:p>
+      <w:pPr>
+        <w:rPr>
+          <w:lang w:val="en-GB" w:eastAsia="de-AT"/>
+        </w:rPr>
+      </w:pPr>
+      <w:r>
+        <w:rPr>
+          <w:lang w:val="en-GB" w:eastAsia="de-AT"/>
+        </w:rPr>
+        <w:t>For performance comparison the r</w:t>
+      </w:r>
+      <w:r>
+        <w:rPr>
+          <w:lang w:val="en-GB" w:eastAsia="de-AT"/>
+        </w:rPr>
+        <w:t>esults from section 1 with the 256x256 configuration were used. Since the OpenCL kernel uses a block-level shared array for reduction</w:t>
+      </w:r>
+      <w:r>
+        <w:rPr>
+          <w:lang w:val="en-GB" w:eastAsia="de-AT"/>
+        </w:rPr>
+        <w:t xml:space="preserve"> and computes the final sum on the host. Therefore</w:t>
+      </w:r>
+      <w:r>
+        <w:rPr>
+          <w:lang w:val="en-GB" w:eastAsia="de-AT"/>
+        </w:rPr>
+        <w:t xml:space="preserve">, the </w:t>
+      </w:r>
+      <w:r>
+        <w:rPr>
+          <w:lang w:val="en-GB" w:eastAsia="de-AT"/>
+        </w:rPr>
+        <w:t xml:space="preserve">for the comparison the results of </w:t>
+      </w:r>
+      <w:r>
+        <w:rPr>
+          <w:rStyle w:val="CodeZchn"/>
+          <w:lang w:eastAsia="de-AT"/>
+        </w:rPr>
+        <w:t>final_sum_on_cpu</w:t>
+      </w:r>
+      <w:r>
+        <w:rPr>
+          <w:rStyle w:val="CodeZchn"/>
+        </w:rPr>
+        <w:t>()</w:t>
+      </w:r>
+      <w:r>
+        <w:rPr>
+          <w:lang w:val="en-GB" w:eastAsia="de-AT"/>
+        </w:rPr>
+        <w:t xml:space="preserve"> were used</w:t>
+      </w:r>
+      <w:r>
+        <w:rPr>
+          <w:lang w:val="en-GB" w:eastAsia="de-AT"/>
+        </w:rPr>
+        <w:t xml:space="preserve">. The results are displayed in </w:t>
+      </w:r>
+      <w:r>
+        <w:rPr>
+          <w:lang w:val="en-GB" w:eastAsia="de-AT"/>
+        </w:rPr>
+        <w:fldChar w:fldCharType="begin"/>
+      </w:r>
+      <w:r>
+        <w:rPr>
+          <w:lang w:val="en-GB" w:eastAsia="de-AT"/>
+        </w:rPr>
+        <w:instrText xml:space="preserve"> REF _Ref90281662 \h </w:instrText>
+      </w:r>
+      <w:r>
+        <w:rPr>
+          <w:lang w:val="en-GB" w:eastAsia="de-AT"/>
+        </w:rPr>
+      </w:r>
+      <w:r>
+        <w:rPr>
+          <w:lang w:val="en-GB" w:eastAsia="de-AT"/>
+        </w:rPr>
+        <w:fldChar w:fldCharType="separate"/>
+      </w:r>
+      <w:r>
+        <w:rPr>
+          <w:lang w:val="en-GB"/>
+        </w:rPr>
+        <w:t xml:space="preserve">Figure </w:t>
+      </w:r>
+      <w:r>
+        <w:rPr>
+          <w:noProof/>
+          <w:lang w:val="en-GB"/>
+        </w:rPr>
+        <w:t>5</w:t>
+      </w:r>
+      <w:r>
+        <w:rPr>
+          <w:lang w:val="en-GB" w:eastAsia="de-AT"/>
+        </w:rPr>
+        <w:fldChar w:fldCharType="end"/>
+      </w:r>
+      <w:r>
+        <w:rPr>
+          <w:lang w:val="en-GB" w:eastAsia="de-AT"/>
+        </w:rPr>
+        <w:t>.</w:t>
+      </w:r>
+    </w:p>
+    <w:p>
+      <w:pPr>
+        <w:jc w:val="center"/>
+        <w:rPr>
+          <w:lang w:val="en-GB" w:eastAsia="de-AT"/>
+        </w:rPr>
+      </w:pPr>
+      <w:r>
+        <w:rPr>
+          <w:noProof/>
+        </w:rPr>
+        <w:drawing>
+          <wp:inline distT="0" distB="0" distL="0" distR="0" wp14:anchorId="098E0B0D" wp14:editId="2EF8CB3F">
+            <wp:extent cx="4582800" cy="2750400"/>
+            <wp:effectExtent l="0" t="0" r="0" b="0"/>
+            <wp:docPr id="3" name="Picture 3" descr="Chart, line chart&#10;&#10;Description automatically generated"/>
+            <wp:cNvGraphicFramePr>
+              <a:graphicFrameLocks xmlns:a="http://schemas.openxmlformats.org/drawingml/2006/main" noChangeAspect="1"/>
+            </wp:cNvGraphicFramePr>
+            <a:graphic xmlns:a="http://schemas.openxmlformats.org/drawingml/2006/main">
+              <a:graphicData uri="http://schemas.openxmlformats.org/drawingml/2006/picture">
+                <pic:pic xmlns:pic="http://schemas.openxmlformats.org/drawingml/2006/picture">
+                  <pic:nvPicPr>
+                    <pic:cNvPr id="3" name="Picture 3" descr="Chart, line chart&#10;&#10;Description automatically generated"/>
+                    <pic:cNvPicPr/>
+                  </pic:nvPicPr>
+                  <pic:blipFill>
+                    <a:blip r:embed="rId13"/>
+                    <a:stretch>
+                      <a:fillRect/>
+                    </a:stretch>
+                  </pic:blipFill>
+                  <pic:spPr>
+                    <a:xfrm>
+                      <a:off x="0" y="0"/>
+                      <a:ext cx="4582800" cy="2750400"/>
+                    </a:xfrm>
+                    <a:prstGeom prst="rect">
+                      <a:avLst/>
+                    </a:prstGeom>
+                  </pic:spPr>
+                </pic:pic>
+              </a:graphicData>
+            </a:graphic>
+          </wp:inline>
+        </w:drawing>
+      </w:r>
+      <w:r>
+        <w:rPr>
+          <w:lang w:val="en-GB" w:eastAsia="de-AT"/>
+        </w:rPr>
+        <w:t xml:space="preserve"> </w:t>
+      </w:r>
+    </w:p>
+    <w:p>
+      <w:pPr>
+        <w:pStyle w:val="Caption"/>
+        <w:rPr>
+          <w:lang w:val="en-GB"/>
+        </w:rPr>
+      </w:pPr>
+      <w:bookmarkStart w:id="0" w:name="_Ref90281662"/>
+      <w:r>
+        <w:rPr>
+          <w:lang w:val="en-GB"/>
+        </w:rPr>
+        <w:t xml:space="preserve">Figure </w:t>
+      </w:r>
+      <w:r>
+        <w:fldChar w:fldCharType="begin"/>
+      </w:r>
+      <w:r>
+        <w:rPr>
+          <w:lang w:val="en-GB"/>
+        </w:rPr>
+        <w:instrText xml:space="preserve"> SEQ Figure \* ARABIC </w:instrText>
+      </w:r>
+      <w:r>
+        <w:fldChar w:fldCharType="separate"/>
+      </w:r>
+      <w:r>
+        <w:rPr>
+          <w:noProof/>
+          <w:lang w:val="en-GB"/>
+        </w:rPr>
+        <w:t>5</w:t>
+      </w:r>
+      <w:r>
+        <w:fldChar w:fldCharType="end"/>
+      </w:r>
+      <w:bookmarkEnd w:id="0"/>
+      <w:r>
+        <w:rPr>
+          <w:lang w:val="en-GB"/>
+        </w:rPr>
+        <w:t xml:space="preserve"> – Performance co</w:t>
+      </w:r>
+      <w:r>
+        <w:rPr>
+          <w:lang w:val="en-GB"/>
+        </w:rPr>
+        <w:t>mparison</w:t>
+      </w:r>
+      <w:r>
+        <w:rPr>
+          <w:lang w:val="en-GB"/>
+        </w:rPr>
+        <w:t xml:space="preserve"> </w:t>
+      </w:r>
+      <w:r>
+        <w:rPr>
+          <w:lang w:val="en-GB"/>
+        </w:rPr>
+        <w:t>CUDA / OpenCL</w:t>
+      </w:r>
+    </w:p>
+    <w:p>
+      <w:pPr>
+        <w:rPr>
+          <w:lang w:val="en-GB" w:eastAsia="de-AT"/>
+        </w:rPr>
+      </w:pPr>
+      <w:r>
+        <w:rPr>
+          <w:lang w:val="en-GB" w:eastAsia="de-AT"/>
+        </w:rPr>
+        <w:t xml:space="preserve">It is remarkable how </w:t>
+      </w:r>
+      <w:r>
+        <w:rPr>
+          <w:lang w:val="en-GB" w:eastAsia="de-AT"/>
+        </w:rPr>
+        <w:t xml:space="preserve">close the </w:t>
+      </w:r>
+      <w:r>
+        <w:rPr>
+          <w:lang w:val="en-GB" w:eastAsia="de-AT"/>
+        </w:rPr>
+        <w:t xml:space="preserve">execution times for large vectors are between CUDA and OpenCL. For smaller vectors, OpenCL shows a somewhat better execution time. </w:t>
+      </w:r>
+      <w:r>
+        <w:rPr>
+          <w:lang w:val="en-GB" w:eastAsia="de-AT"/>
+        </w:rPr>
+        <w:t xml:space="preserve">The reason for this was not found. OpenCL execution on the platform using the CPU was slower by a factor of 50-150 which is not surprising. </w:t>
+      </w:r>
+    </w:p>
+    <w:p>
+      <w:pPr>
+        <w:rPr>
+          <w:lang w:val="en-GB"/>
+        </w:rPr>
+      </w:pPr>
+    </w:p>
+    <w:p>
+      <w:pPr>
+        <w:jc w:val="center"/>
         <w:rPr>
           <w:lang w:val="en-GB" w:eastAsia="de-AT"/>
         </w:rPr>
       </w:pPr>
     </w:p>
     <w:sectPr>
-      <w:headerReference w:type="default" r:id="rId13"/>
-      <w:footerReference w:type="default" r:id="rId14"/>
+      <w:headerReference w:type="default" r:id="rId14"/>
+      <w:footerReference w:type="default" r:id="rId15"/>
       <w:pgSz w:w="11906" w:h="16838"/>
       <w:pgMar w:top="1417" w:right="1417" w:bottom="1134" w:left="1417" w:header="708" w:footer="708" w:gutter="0"/>
       <w:cols w:space="708"/>
@@ -1806,14 +2569,27 @@
     <w:r>
       <w:t xml:space="preserve"> / </w:t>
     </w:r>
-    <w:fldSimple w:instr=" NUMPAGES   \* MERGEFORMAT ">
-      <w:r>
-        <w:rPr>
-          <w:noProof/>
-        </w:rPr>
-        <w:t>2</w:t>
-      </w:r>
-    </w:fldSimple>
+    <w:r>
+      <w:fldChar w:fldCharType="begin"/>
+    </w:r>
+    <w:r>
+      <w:instrText xml:space="preserve"> NUMPAGES   \* MERGEFORMAT </w:instrText>
+    </w:r>
+    <w:r>
+      <w:fldChar w:fldCharType="separate"/>
+    </w:r>
+    <w:r>
+      <w:rPr>
+        <w:noProof/>
+      </w:rPr>
+      <w:t>2</w:t>
+    </w:r>
+    <w:r>
+      <w:rPr>
+        <w:noProof/>
+      </w:rPr>
+      <w:fldChar w:fldCharType="end"/>
+    </w:r>
   </w:p>
   <w:p>
     <w:pPr>
@@ -4319,7 +5095,7 @@
   <w:abstractNum w:abstractNumId="22" w15:restartNumberingAfterBreak="0">
     <w:nsid w:val="413D79F9"/>
     <w:multiLevelType w:val="multilevel"/>
-    <w:tmpl w:val="957E9D2E"/>
+    <w:tmpl w:val="CD303E5E"/>
     <w:lvl w:ilvl="0">
       <w:start w:val="1"/>
       <w:numFmt w:val="decimal"/>
@@ -4344,6 +5120,7 @@
       </w:pPr>
       <w:rPr>
         <w:rFonts w:hint="default"/>
+        <w:lang w:val="en-GB"/>
       </w:rPr>
     </w:lvl>
     <w:lvl w:ilvl="2">

</xml_diff>

<commit_message>
ex07 - p3 - matvec runs single threaded, some corrections in p2
</commit_message>
<xml_diff>
--- a/ex07/ex07_Hinterseer.docx
+++ b/ex07/ex07_Hinterseer.docx
@@ -1506,27 +1506,162 @@
     </w:p>
     <w:p>
       <w:pPr>
-        <w:rPr>
-          <w:lang w:val="en-GB" w:eastAsia="de-AT"/>
-        </w:rPr>
-      </w:pPr>
+        <w:pStyle w:val="ListParagraph"/>
+        <w:numPr>
+          <w:ilvl w:val="0"/>
+          <w:numId w:val="48"/>
+        </w:numPr>
+        <w:rPr>
+          <w:lang w:val="en-GB" w:eastAsia="de-AT"/>
+        </w:rPr>
+      </w:pPr>
+      <w:r>
+        <w:rPr>
+          <w:lang w:val="en-GB" w:eastAsia="de-AT"/>
+        </w:rPr>
+        <w:t xml:space="preserve">The fact, that </w:t>
+      </w:r>
+      <w:r>
+        <w:rPr>
+          <w:lang w:val="en-GB" w:eastAsia="de-AT"/>
+        </w:rPr>
+        <w:t xml:space="preserve">the </w:t>
+      </w:r>
+      <w:r>
+        <w:rPr>
+          <w:lang w:val="en-GB" w:eastAsia="de-AT"/>
+        </w:rPr>
+        <w:t xml:space="preserve">OpenCL </w:t>
+      </w:r>
+      <w:r>
+        <w:rPr>
+          <w:lang w:val="en-GB" w:eastAsia="de-AT"/>
+        </w:rPr>
+        <w:t xml:space="preserve">version (see section 2) </w:t>
+      </w:r>
+      <w:r>
+        <w:rPr>
+          <w:lang w:val="en-GB" w:eastAsia="de-AT"/>
+        </w:rPr>
+        <w:t xml:space="preserve">and the 256x256 version of </w:t>
+      </w:r>
+      <w:r>
+        <w:rPr>
+          <w:rStyle w:val="CodeZchn"/>
+        </w:rPr>
+        <w:t>final_sum_on_cpu</w:t>
+      </w:r>
+      <w:r>
+        <w:rPr>
+          <w:rStyle w:val="CodeZchn"/>
+          <w:lang w:eastAsia="de-AT"/>
+        </w:rPr>
+        <w:t>()</w:t>
+      </w:r>
+      <w:r>
+        <w:rPr>
+          <w:lang w:val="en-GB" w:eastAsia="de-AT"/>
+        </w:rPr>
+        <w:t xml:space="preserve"> perform so similarly, suggests the assumption, that something went wrong with the other configurations </w:t>
+      </w:r>
+      <w:r>
+        <w:rPr>
+          <w:lang w:val="en-GB" w:eastAsia="de-AT"/>
+        </w:rPr>
+        <w:t xml:space="preserve">here. This is peculiar since the only thing, that changed was the </w:t>
+      </w:r>
+      <w:proofErr w:type="spellStart"/>
+      <w:r>
+        <w:rPr>
+          <w:lang w:val="en-GB" w:eastAsia="de-AT"/>
+        </w:rPr>
+        <w:t>precompiler</w:t>
+      </w:r>
+      <w:proofErr w:type="spellEnd"/>
+      <w:r>
+        <w:rPr>
+          <w:lang w:val="en-GB" w:eastAsia="de-AT"/>
+        </w:rPr>
+        <w:t xml:space="preserve"> statements </w:t>
+      </w:r>
+      <w:r>
+        <w:rPr>
+          <w:rStyle w:val="CodeZchn"/>
+        </w:rPr>
+        <w:t>#define GRID_SIZE [number]</w:t>
+      </w:r>
+      <w:r>
+        <w:rPr>
+          <w:lang w:val="en-GB" w:eastAsia="de-AT"/>
+        </w:rPr>
+        <w:t xml:space="preserve"> and </w:t>
+      </w:r>
+      <w:r>
+        <w:rPr>
+          <w:rStyle w:val="CodeZchn"/>
+        </w:rPr>
+        <w:t>#define</w:t>
+      </w:r>
+      <w:r>
+        <w:rPr>
+          <w:rStyle w:val="CodeZchn"/>
+        </w:rPr>
+        <w:t> </w:t>
+      </w:r>
+      <w:r>
+        <w:rPr>
+          <w:rStyle w:val="CodeZchn"/>
+        </w:rPr>
+        <w:t>GRID_SIZE</w:t>
+      </w:r>
+      <w:r>
+        <w:rPr>
+          <w:rStyle w:val="CodeZchn"/>
+        </w:rPr>
+        <w:t> </w:t>
+      </w:r>
+      <w:r>
+        <w:rPr>
+          <w:rStyle w:val="CodeZchn"/>
+        </w:rPr>
+        <w:t>[</w:t>
+      </w:r>
+      <w:r>
+        <w:rPr>
+          <w:rStyle w:val="CodeZchn"/>
+        </w:rPr>
+        <w:t>number]</w:t>
+      </w:r>
+      <w:r>
+        <w:rPr>
+          <w:lang w:val="en-GB"/>
+        </w:rPr>
+        <w:t>. Only in the configuration (N+255)/256x256 more changes were made.</w:t>
+      </w:r>
     </w:p>
     <w:p>
       <w:pPr>
-        <w:pStyle w:val="Heading1"/>
-        <w:rPr>
-          <w:lang w:val="en-GB"/>
-        </w:rPr>
-      </w:pPr>
-      <w:r>
-        <w:rPr>
-          <w:lang w:val="en-GB"/>
-        </w:rPr>
-        <w:t>Dot Product with OpenCL</w:t>
-      </w:r>
+        <w:rPr>
+          <w:lang w:val="en-GB" w:eastAsia="de-AT"/>
+        </w:rPr>
+      </w:pPr>
     </w:p>
     <w:p>
       <w:pPr>
+        <w:pStyle w:val="Heading1"/>
+        <w:rPr>
+          <w:lang w:val="en-GB"/>
+        </w:rPr>
+      </w:pPr>
+      <w:r>
+        <w:rPr>
+          <w:lang w:val="en-GB"/>
+        </w:rPr>
+        <w:t>Dot Product with OpenCL</w:t>
+      </w:r>
+    </w:p>
+    <w:p>
+      <w:pPr>
         <w:rPr>
           <w:lang w:val="en-GB" w:eastAsia="de-AT"/>
         </w:rPr>
@@ -2002,6 +2137,7 @@
         <w:rPr>
           <w:lang w:val="en-GB" w:eastAsia="de-AT"/>
         </w:rPr>
+        <w:lastRenderedPageBreak/>
         <w:t>One difference to CUDA here is, that</w:t>
       </w:r>
       <w:r>
@@ -2103,6 +2239,9 @@
         <w:t>()</w:t>
       </w:r>
       <w:r>
+        <w:rPr>
+          <w:lang w:val="en-GB"/>
+        </w:rPr>
         <w:t>.</w:t>
       </w:r>
     </w:p>
@@ -2140,14 +2279,7 @@
         <w:rPr>
           <w:lang w:val="en-GB" w:eastAsia="de-AT"/>
         </w:rPr>
-        <w:t xml:space="preserve"> that this call </w:t>
-      </w:r>
-      <w:r>
-        <w:rPr>
-          <w:lang w:val="en-GB" w:eastAsia="de-AT"/>
-        </w:rPr>
-        <w:lastRenderedPageBreak/>
-        <w:t xml:space="preserve">only returns, once the kernel has finished execution. </w:t>
+        <w:t xml:space="preserve"> that this call only returns, once the kernel has finished execution. </w:t>
       </w:r>
       <w:r>
         <w:rPr>
@@ -2305,10 +2437,10 @@
           <w:noProof/>
         </w:rPr>
         <w:drawing>
-          <wp:inline distT="0" distB="0" distL="0" distR="0" wp14:anchorId="098E0B0D" wp14:editId="2EF8CB3F">
-            <wp:extent cx="4582800" cy="2750400"/>
+          <wp:inline distT="0" distB="0" distL="0" distR="0" wp14:anchorId="7A91A16C" wp14:editId="07B71ABF">
+            <wp:extent cx="4532400" cy="2775600"/>
             <wp:effectExtent l="0" t="0" r="0" b="0"/>
-            <wp:docPr id="3" name="Picture 3" descr="Chart, line chart&#10;&#10;Description automatically generated"/>
+            <wp:docPr id="2" name="Picture 2" descr="Chart, line chart&#10;&#10;Description automatically generated"/>
             <wp:cNvGraphicFramePr>
               <a:graphicFrameLocks xmlns:a="http://schemas.openxmlformats.org/drawingml/2006/main" noChangeAspect="1"/>
             </wp:cNvGraphicFramePr>
@@ -2316,7 +2448,7 @@
               <a:graphicData uri="http://schemas.openxmlformats.org/drawingml/2006/picture">
                 <pic:pic xmlns:pic="http://schemas.openxmlformats.org/drawingml/2006/picture">
                   <pic:nvPicPr>
-                    <pic:cNvPr id="3" name="Picture 3" descr="Chart, line chart&#10;&#10;Description automatically generated"/>
+                    <pic:cNvPr id="2" name="Picture 2" descr="Chart, line chart&#10;&#10;Description automatically generated"/>
                     <pic:cNvPicPr/>
                   </pic:nvPicPr>
                   <pic:blipFill>
@@ -2328,7 +2460,7 @@
                   <pic:spPr>
                     <a:xfrm>
                       <a:off x="0" y="0"/>
-                      <a:ext cx="4582800" cy="2750400"/>
+                      <a:ext cx="4532400" cy="2775600"/>
                     </a:xfrm>
                     <a:prstGeom prst="rect">
                       <a:avLst/>
@@ -2340,12 +2472,6 @@
           </wp:inline>
         </w:drawing>
       </w:r>
-      <w:r>
-        <w:rPr>
-          <w:lang w:val="en-GB" w:eastAsia="de-AT"/>
-        </w:rPr>
-        <w:t xml:space="preserve"> </w:t>
-      </w:r>
     </w:p>
     <w:p>
       <w:pPr>
@@ -2419,37 +2545,73 @@
         <w:rPr>
           <w:lang w:val="en-GB" w:eastAsia="de-AT"/>
         </w:rPr>
-        <w:t xml:space="preserve">It is remarkable how </w:t>
-      </w:r>
-      <w:r>
-        <w:rPr>
-          <w:lang w:val="en-GB" w:eastAsia="de-AT"/>
-        </w:rPr>
-        <w:t xml:space="preserve">close the </w:t>
-      </w:r>
-      <w:r>
-        <w:rPr>
-          <w:lang w:val="en-GB" w:eastAsia="de-AT"/>
-        </w:rPr>
-        <w:t xml:space="preserve">execution times for large vectors are between CUDA and OpenCL. For smaller vectors, OpenCL shows a somewhat better execution time. </w:t>
-      </w:r>
-      <w:r>
-        <w:rPr>
-          <w:lang w:val="en-GB" w:eastAsia="de-AT"/>
-        </w:rPr>
-        <w:t xml:space="preserve">The reason for this was not found. OpenCL execution on the platform using the CPU was slower by a factor of 50-150 which is not surprising. </w:t>
+        <w:t xml:space="preserve">It is remarkable how close the </w:t>
+      </w:r>
+      <w:r>
+        <w:rPr>
+          <w:lang w:val="en-GB" w:eastAsia="de-AT"/>
+        </w:rPr>
+        <w:t>execution times are between CUDA and OpenCL.</w:t>
+      </w:r>
+      <w:r>
+        <w:rPr>
+          <w:lang w:val="en-GB" w:eastAsia="de-AT"/>
+        </w:rPr>
+        <w:t xml:space="preserve"> OpenCL execution on the platform using the CPU was slower by a factor of </w:t>
+      </w:r>
+      <w:r>
+        <w:rPr>
+          <w:lang w:val="en-GB" w:eastAsia="de-AT"/>
+        </w:rPr>
+        <w:t>1</w:t>
+      </w:r>
+      <w:r>
+        <w:rPr>
+          <w:lang w:val="en-GB" w:eastAsia="de-AT"/>
+        </w:rPr>
+        <w:t>0-15</w:t>
+      </w:r>
+      <w:r>
+        <w:rPr>
+          <w:lang w:val="en-GB" w:eastAsia="de-AT"/>
+        </w:rPr>
+        <w:t>0</w:t>
+      </w:r>
+      <w:r>
+        <w:rPr>
+          <w:lang w:val="en-GB" w:eastAsia="de-AT"/>
+        </w:rPr>
+        <w:t>.</w:t>
+      </w:r>
+      <w:r>
+        <w:rPr>
+          <w:lang w:val="en-GB" w:eastAsia="de-AT"/>
+        </w:rPr>
+        <w:t xml:space="preserve"> This is expected for large vectors. For small vectors however, </w:t>
+      </w:r>
+      <w:r>
+        <w:rPr>
+          <w:lang w:val="en-GB" w:eastAsia="de-AT"/>
+        </w:rPr>
+        <w:t xml:space="preserve">a CPU version of the dot product should be able to outperform the GPU versions. It can be observed here, that this is not the case when using OpenCL. </w:t>
       </w:r>
     </w:p>
     <w:p>
       <w:pPr>
         <w:rPr>
-          <w:lang w:val="en-GB"/>
+          <w:lang w:val="en-GB" w:eastAsia="de-AT"/>
         </w:rPr>
       </w:pPr>
     </w:p>
     <w:p>
       <w:pPr>
-        <w:jc w:val="center"/>
+        <w:rPr>
+          <w:lang w:val="en-GB"/>
+        </w:rPr>
+      </w:pPr>
+    </w:p>
+    <w:p>
+      <w:pPr>
         <w:rPr>
           <w:lang w:val="en-GB" w:eastAsia="de-AT"/>
         </w:rPr>
@@ -8389,6 +8551,7 @@
   <w:style w:type="character" w:default="1" w:styleId="DefaultParagraphFont">
     <w:name w:val="Default Paragraph Font"/>
     <w:uiPriority w:val="1"/>
+    <w:semiHidden/>
     <w:unhideWhenUsed/>
   </w:style>
   <w:style w:type="table" w:default="1" w:styleId="TableNormal">

</xml_diff>

<commit_message>
ex07 - p3 - benchmarks done
</commit_message>
<xml_diff>
--- a/ex07/ex07_Hinterseer.docx
+++ b/ex07/ex07_Hinterseer.docx
@@ -386,13 +386,27 @@
         <w:rPr>
           <w:lang w:val="en-GB" w:eastAsia="de-AT"/>
         </w:rPr>
-        <w:t xml:space="preserve">This works well as long </w:t>
-      </w:r>
-      <w:r>
-        <w:rPr>
-          <w:lang w:val="en-GB" w:eastAsia="de-AT"/>
-        </w:rPr>
-        <w:t xml:space="preserve">as </w:t>
+        <w:t xml:space="preserve">This works well </w:t>
+      </w:r>
+      <w:proofErr w:type="gramStart"/>
+      <w:r>
+        <w:rPr>
+          <w:lang w:val="en-GB" w:eastAsia="de-AT"/>
+        </w:rPr>
+        <w:t xml:space="preserve">as long </w:t>
+      </w:r>
+      <w:r>
+        <w:rPr>
+          <w:lang w:val="en-GB" w:eastAsia="de-AT"/>
+        </w:rPr>
+        <w:t>as</w:t>
+      </w:r>
+      <w:proofErr w:type="gramEnd"/>
+      <w:r>
+        <w:rPr>
+          <w:lang w:val="en-GB" w:eastAsia="de-AT"/>
+        </w:rPr>
+        <w:t xml:space="preserve"> </w:t>
       </w:r>
       <w:r>
         <w:rPr>
@@ -416,7 +430,21 @@
         <w:rPr>
           <w:lang w:val="en-GB" w:eastAsia="de-AT"/>
         </w:rPr>
-        <w:t xml:space="preserve"> this led to problems once the number of blocks exceeded 10000. In order to allow benchmarking, the </w:t>
+        <w:t xml:space="preserve"> this led to problems once the number of blocks exceeded 10000. </w:t>
+      </w:r>
+      <w:proofErr w:type="gramStart"/>
+      <w:r>
+        <w:rPr>
+          <w:lang w:val="en-GB" w:eastAsia="de-AT"/>
+        </w:rPr>
+        <w:t>In order to</w:t>
+      </w:r>
+      <w:proofErr w:type="gramEnd"/>
+      <w:r>
+        <w:rPr>
+          <w:lang w:val="en-GB" w:eastAsia="de-AT"/>
+        </w:rPr>
+        <w:t xml:space="preserve"> allow benchmarking, the </w:t>
       </w:r>
       <w:r>
         <w:rPr>
@@ -502,7 +530,21 @@
         <w:rPr>
           <w:lang w:val="en-GB" w:eastAsia="de-AT"/>
         </w:rPr>
-        <w:t xml:space="preserve"> … This is a lot like the above function, but uses a block-level shared array for the reduction rather than warp shuffles. </w:t>
+        <w:t xml:space="preserve"> … This is a lot like the above </w:t>
+      </w:r>
+      <w:proofErr w:type="gramStart"/>
+      <w:r>
+        <w:rPr>
+          <w:lang w:val="en-GB" w:eastAsia="de-AT"/>
+        </w:rPr>
+        <w:t>function, but</w:t>
+      </w:r>
+      <w:proofErr w:type="gramEnd"/>
+      <w:r>
+        <w:rPr>
+          <w:lang w:val="en-GB" w:eastAsia="de-AT"/>
+        </w:rPr>
+        <w:t xml:space="preserve"> uses a block-level shared array for the reduction rather than warp shuffles. </w:t>
       </w:r>
     </w:p>
     <w:p>
@@ -658,19 +700,33 @@
         <w:rPr>
           <w:lang w:val="en-GB"/>
         </w:rPr>
-        <w:t xml:space="preserve">moves the </w:t>
-      </w:r>
+        <w:t xml:space="preserve">moves </w:t>
+      </w:r>
+      <w:proofErr w:type="gramStart"/>
       <w:r>
         <w:rPr>
           <w:lang w:val="en-GB"/>
         </w:rPr>
+        <w:t xml:space="preserve">the </w:t>
+      </w:r>
+      <w:r>
+        <w:rPr>
+          <w:lang w:val="en-GB"/>
+        </w:rPr>
         <w:t xml:space="preserve">final </w:t>
       </w:r>
       <w:r>
         <w:rPr>
           <w:lang w:val="en-GB"/>
         </w:rPr>
-        <w:t>result to the host.</w:t>
+        <w:t>result</w:t>
+      </w:r>
+      <w:proofErr w:type="gramEnd"/>
+      <w:r>
+        <w:rPr>
+          <w:lang w:val="en-GB"/>
+        </w:rPr>
+        <w:t xml:space="preserve"> to the host.</w:t>
       </w:r>
     </w:p>
     <w:p>
@@ -726,7 +782,21 @@
         <w:rPr>
           <w:lang w:val="en-GB" w:eastAsia="de-AT"/>
         </w:rPr>
-        <w:t xml:space="preserve"> and moves the final result to the host.</w:t>
+        <w:t xml:space="preserve"> and moves </w:t>
+      </w:r>
+      <w:proofErr w:type="gramStart"/>
+      <w:r>
+        <w:rPr>
+          <w:lang w:val="en-GB" w:eastAsia="de-AT"/>
+        </w:rPr>
+        <w:t>the final result</w:t>
+      </w:r>
+      <w:proofErr w:type="gramEnd"/>
+      <w:r>
+        <w:rPr>
+          <w:lang w:val="en-GB" w:eastAsia="de-AT"/>
+        </w:rPr>
+        <w:t xml:space="preserve"> to the host.</w:t>
       </w:r>
     </w:p>
     <w:p>
@@ -789,7 +859,21 @@
         <w:rPr>
           <w:lang w:val="en-GB" w:eastAsia="de-AT"/>
         </w:rPr>
-        <w:t xml:space="preserve"> and moves the final result to the host.</w:t>
+        <w:t xml:space="preserve"> and moves </w:t>
+      </w:r>
+      <w:proofErr w:type="gramStart"/>
+      <w:r>
+        <w:rPr>
+          <w:lang w:val="en-GB" w:eastAsia="de-AT"/>
+        </w:rPr>
+        <w:t>the final result</w:t>
+      </w:r>
+      <w:proofErr w:type="gramEnd"/>
+      <w:r>
+        <w:rPr>
+          <w:lang w:val="en-GB" w:eastAsia="de-AT"/>
+        </w:rPr>
+        <w:t xml:space="preserve"> to the host.</w:t>
       </w:r>
     </w:p>
     <w:p>
@@ -1464,7 +1548,21 @@
         <w:rPr>
           <w:lang w:val="en-GB" w:eastAsia="de-AT"/>
         </w:rPr>
-        <w:t xml:space="preserve"> operation per warp. It has to be noted however, that the time for initialization of the memory location of the final result, was not taken into account here. </w:t>
+        <w:t xml:space="preserve"> operation per warp. It </w:t>
+      </w:r>
+      <w:proofErr w:type="gramStart"/>
+      <w:r>
+        <w:rPr>
+          <w:lang w:val="en-GB" w:eastAsia="de-AT"/>
+        </w:rPr>
+        <w:t>has to</w:t>
+      </w:r>
+      <w:proofErr w:type="gramEnd"/>
+      <w:r>
+        <w:rPr>
+          <w:lang w:val="en-GB" w:eastAsia="de-AT"/>
+        </w:rPr>
+        <w:t xml:space="preserve"> be noted however, that the time for initialization of the memory location of the final result, was not taken into account here. </w:t>
       </w:r>
       <w:r>
         <w:rPr>
@@ -1994,7 +2092,21 @@
         <w:rPr>
           <w:lang w:val="en-GB" w:eastAsia="de-AT"/>
         </w:rPr>
-        <w:t xml:space="preserve"> that and different naming of instructions, the implementation is exactly the same as it would be in CUDA.</w:t>
+        <w:t xml:space="preserve"> that and different naming of instructions, the implementation is </w:t>
+      </w:r>
+      <w:proofErr w:type="gramStart"/>
+      <w:r>
+        <w:rPr>
+          <w:lang w:val="en-GB" w:eastAsia="de-AT"/>
+        </w:rPr>
+        <w:t>exactly the same</w:t>
+      </w:r>
+      <w:proofErr w:type="gramEnd"/>
+      <w:r>
+        <w:rPr>
+          <w:lang w:val="en-GB" w:eastAsia="de-AT"/>
+        </w:rPr>
+        <w:t xml:space="preserve"> as it would be in CUDA.</w:t>
       </w:r>
     </w:p>
     <w:p>
@@ -2279,7 +2391,21 @@
         <w:rPr>
           <w:lang w:val="en-GB" w:eastAsia="de-AT"/>
         </w:rPr>
-        <w:t xml:space="preserve"> that this call only returns, once the kernel has finished execution. </w:t>
+        <w:t xml:space="preserve"> that this call only </w:t>
+      </w:r>
+      <w:proofErr w:type="gramStart"/>
+      <w:r>
+        <w:rPr>
+          <w:lang w:val="en-GB" w:eastAsia="de-AT"/>
+        </w:rPr>
+        <w:t>returns, once</w:t>
+      </w:r>
+      <w:proofErr w:type="gramEnd"/>
+      <w:r>
+        <w:rPr>
+          <w:lang w:val="en-GB" w:eastAsia="de-AT"/>
+        </w:rPr>
+        <w:t xml:space="preserve"> the kernel has finished execution. </w:t>
       </w:r>
       <w:r>
         <w:rPr>
@@ -2593,33 +2719,191 @@
         <w:rPr>
           <w:lang w:val="en-GB" w:eastAsia="de-AT"/>
         </w:rPr>
-        <w:t xml:space="preserve">a CPU version of the dot product should be able to outperform the GPU versions. It can be observed here, that this is not the case when using OpenCL. </w:t>
+        <w:t xml:space="preserve">a CPU version of the dot product should be able to outperform the GPU versions. It can be </w:t>
+      </w:r>
+      <w:proofErr w:type="gramStart"/>
+      <w:r>
+        <w:rPr>
+          <w:lang w:val="en-GB" w:eastAsia="de-AT"/>
+        </w:rPr>
+        <w:t>observed here,</w:t>
+      </w:r>
+      <w:proofErr w:type="gramEnd"/>
+      <w:r>
+        <w:rPr>
+          <w:lang w:val="en-GB" w:eastAsia="de-AT"/>
+        </w:rPr>
+        <w:t xml:space="preserve"> that this is not the case when using OpenCL. </w:t>
       </w:r>
     </w:p>
     <w:p>
       <w:pPr>
-        <w:rPr>
-          <w:lang w:val="en-GB" w:eastAsia="de-AT"/>
-        </w:rPr>
-      </w:pPr>
+        <w:spacing w:before="0" w:after="0" w:line="240" w:lineRule="auto"/>
+        <w:jc w:val="left"/>
+        <w:rPr>
+          <w:lang w:val="en-GB" w:eastAsia="de-AT"/>
+        </w:rPr>
+      </w:pPr>
+      <w:r>
+        <w:rPr>
+          <w:lang w:val="en-GB" w:eastAsia="de-AT"/>
+        </w:rPr>
+        <w:br w:type="page"/>
+      </w:r>
     </w:p>
     <w:p>
       <w:pPr>
         <w:rPr>
-          <w:lang w:val="en-GB"/>
+          <w:lang w:val="en-GB" w:eastAsia="de-AT"/>
         </w:rPr>
       </w:pPr>
     </w:p>
     <w:p>
       <w:pPr>
+        <w:pStyle w:val="Heading1"/>
+        <w:rPr>
+          <w:lang w:val="en-GB"/>
+        </w:rPr>
+      </w:pPr>
+      <w:r>
+        <w:rPr>
+          <w:lang w:val="en-GB"/>
+        </w:rPr>
+        <w:t>Part 3</w:t>
+      </w:r>
+    </w:p>
+    <w:p>
+      <w:pPr>
+        <w:rPr>
+          <w:lang w:val="en-GB"/>
+        </w:rPr>
+      </w:pPr>
+    </w:p>
+    <w:p>
+      <w:pPr>
+        <w:rPr>
+          <w:lang w:val="en-GB" w:eastAsia="de-AT"/>
+        </w:rPr>
+      </w:pPr>
+    </w:p>
+    <w:p>
+      <w:pPr>
+        <w:rPr>
+          <w:lang w:val="en-GB" w:eastAsia="de-AT"/>
+        </w:rPr>
+      </w:pPr>
+    </w:p>
+    <w:p>
+      <w:pPr>
+        <w:rPr>
+          <w:lang w:val="en-GB" w:eastAsia="de-AT"/>
+        </w:rPr>
+      </w:pPr>
+      <w:r>
+        <w:rPr>
+          <w:noProof/>
+        </w:rPr>
+        <w:drawing>
+          <wp:inline distT="0" distB="0" distL="0" distR="0" wp14:anchorId="4E6FDBB6" wp14:editId="50B33CF8">
+            <wp:extent cx="4532400" cy="2678400"/>
+            <wp:effectExtent l="0" t="0" r="0" b="0"/>
+            <wp:docPr id="3" name="Picture 3" descr="Chart, line chart&#10;&#10;Description automatically generated"/>
+            <wp:cNvGraphicFramePr>
+              <a:graphicFrameLocks xmlns:a="http://schemas.openxmlformats.org/drawingml/2006/main" noChangeAspect="1"/>
+            </wp:cNvGraphicFramePr>
+            <a:graphic xmlns:a="http://schemas.openxmlformats.org/drawingml/2006/main">
+              <a:graphicData uri="http://schemas.openxmlformats.org/drawingml/2006/picture">
+                <pic:pic xmlns:pic="http://schemas.openxmlformats.org/drawingml/2006/picture">
+                  <pic:nvPicPr>
+                    <pic:cNvPr id="3" name="Picture 3" descr="Chart, line chart&#10;&#10;Description automatically generated"/>
+                    <pic:cNvPicPr/>
+                  </pic:nvPicPr>
+                  <pic:blipFill>
+                    <a:blip r:embed="rId14"/>
+                    <a:stretch>
+                      <a:fillRect/>
+                    </a:stretch>
+                  </pic:blipFill>
+                  <pic:spPr>
+                    <a:xfrm>
+                      <a:off x="0" y="0"/>
+                      <a:ext cx="4532400" cy="2678400"/>
+                    </a:xfrm>
+                    <a:prstGeom prst="rect">
+                      <a:avLst/>
+                    </a:prstGeom>
+                  </pic:spPr>
+                </pic:pic>
+              </a:graphicData>
+            </a:graphic>
+          </wp:inline>
+        </w:drawing>
+      </w:r>
+    </w:p>
+    <w:p>
+      <w:pPr>
+        <w:rPr>
+          <w:lang w:val="en-GB" w:eastAsia="de-AT"/>
+        </w:rPr>
+      </w:pPr>
+    </w:p>
+    <w:p>
+      <w:pPr>
+        <w:rPr>
+          <w:lang w:val="en-GB" w:eastAsia="de-AT"/>
+        </w:rPr>
+      </w:pPr>
+      <w:r>
+        <w:rPr>
+          <w:noProof/>
+        </w:rPr>
+        <w:drawing>
+          <wp:inline distT="0" distB="0" distL="0" distR="0" wp14:anchorId="1C50B082" wp14:editId="2939C5AA">
+            <wp:extent cx="4482000" cy="2728800"/>
+            <wp:effectExtent l="0" t="0" r="0" b="0"/>
+            <wp:docPr id="4" name="Picture 4" descr="Chart, line chart&#10;&#10;Description automatically generated"/>
+            <wp:cNvGraphicFramePr>
+              <a:graphicFrameLocks xmlns:a="http://schemas.openxmlformats.org/drawingml/2006/main" noChangeAspect="1"/>
+            </wp:cNvGraphicFramePr>
+            <a:graphic xmlns:a="http://schemas.openxmlformats.org/drawingml/2006/main">
+              <a:graphicData uri="http://schemas.openxmlformats.org/drawingml/2006/picture">
+                <pic:pic xmlns:pic="http://schemas.openxmlformats.org/drawingml/2006/picture">
+                  <pic:nvPicPr>
+                    <pic:cNvPr id="4" name="Picture 4" descr="Chart, line chart&#10;&#10;Description automatically generated"/>
+                    <pic:cNvPicPr/>
+                  </pic:nvPicPr>
+                  <pic:blipFill>
+                    <a:blip r:embed="rId15"/>
+                    <a:stretch>
+                      <a:fillRect/>
+                    </a:stretch>
+                  </pic:blipFill>
+                  <pic:spPr>
+                    <a:xfrm>
+                      <a:off x="0" y="0"/>
+                      <a:ext cx="4482000" cy="2728800"/>
+                    </a:xfrm>
+                    <a:prstGeom prst="rect">
+                      <a:avLst/>
+                    </a:prstGeom>
+                  </pic:spPr>
+                </pic:pic>
+              </a:graphicData>
+            </a:graphic>
+          </wp:inline>
+        </w:drawing>
+      </w:r>
+    </w:p>
+    <w:p>
+      <w:pPr>
         <w:rPr>
           <w:lang w:val="en-GB" w:eastAsia="de-AT"/>
         </w:rPr>
       </w:pPr>
     </w:p>
     <w:sectPr>
-      <w:headerReference w:type="default" r:id="rId14"/>
-      <w:footerReference w:type="default" r:id="rId15"/>
+      <w:headerReference w:type="default" r:id="rId16"/>
+      <w:footerReference w:type="default" r:id="rId17"/>
       <w:pgSz w:w="11906" w:h="16838"/>
       <w:pgMar w:top="1417" w:right="1417" w:bottom="1134" w:left="1417" w:header="708" w:footer="708" w:gutter="0"/>
       <w:cols w:space="708"/>
@@ -2731,27 +3015,14 @@
     <w:r>
       <w:t xml:space="preserve"> / </w:t>
     </w:r>
-    <w:r>
-      <w:fldChar w:fldCharType="begin"/>
-    </w:r>
-    <w:r>
-      <w:instrText xml:space="preserve"> NUMPAGES   \* MERGEFORMAT </w:instrText>
-    </w:r>
-    <w:r>
-      <w:fldChar w:fldCharType="separate"/>
-    </w:r>
-    <w:r>
-      <w:rPr>
-        <w:noProof/>
-      </w:rPr>
-      <w:t>2</w:t>
-    </w:r>
-    <w:r>
-      <w:rPr>
-        <w:noProof/>
-      </w:rPr>
-      <w:fldChar w:fldCharType="end"/>
-    </w:r>
+    <w:fldSimple w:instr=" NUMPAGES   \* MERGEFORMAT ">
+      <w:r>
+        <w:rPr>
+          <w:noProof/>
+        </w:rPr>
+        <w:t>2</w:t>
+      </w:r>
+    </w:fldSimple>
   </w:p>
   <w:p>
     <w:pPr>

</xml_diff>